<commit_message>
Started on the Origin of the demon
</commit_message>
<xml_diff>
--- a/Notes/Dark Poet.docx
+++ b/Notes/Dark Poet.docx
@@ -359,7 +359,7 @@
         <w:rPr>
           <w:lang w:val="en-GB"/>
         </w:rPr>
-        <w:t xml:space="preserve">. The orphanage was run by a kind old lady and her assistant and truly cared for the well being of the children rejected by the cruel world. </w:t>
+        <w:t xml:space="preserve">. The orphanage was run by a kind old lady and her assistant and truly cared for the wellbeing of the children rejected by the cruel world. </w:t>
       </w:r>
     </w:p>
     <w:p>
@@ -416,7 +416,7 @@
           <w:lang w:val="en-GB"/>
         </w:rPr>
         <w:lastRenderedPageBreak/>
-        <w:t>Administering it to the children one by one, it quickly became clear it was not going as intended. The children were dying one by one in a gruesome manner</w:t>
+        <w:t>Administering it to the children, it quickly became clear it was not going as intended. The children were dying one by one in a gruesome manner</w:t>
       </w:r>
       <w:r>
         <w:rPr>
@@ -618,6 +618,55 @@
           <w:lang w:val="en-GB"/>
         </w:rPr>
         <w:t>“The Lost Void”.</w:t>
+      </w:r>
+    </w:p>
+    <w:p>
+      <w:pPr>
+        <w:rPr>
+          <w:lang w:val="en-GB"/>
+        </w:rPr>
+      </w:pPr>
+    </w:p>
+    <w:p>
+      <w:pPr>
+        <w:rPr>
+          <w:lang w:val="en-GB"/>
+        </w:rPr>
+      </w:pPr>
+      <w:r>
+        <w:rPr>
+          <w:lang w:val="en-GB"/>
+        </w:rPr>
+        <w:br w:type="page"/>
+      </w:r>
+    </w:p>
+    <w:p>
+      <w:pPr>
+        <w:rPr>
+          <w:u w:val="single"/>
+          <w:lang w:val="en-GB"/>
+        </w:rPr>
+      </w:pPr>
+      <w:r>
+        <w:rPr>
+          <w:u w:val="single"/>
+          <w:lang w:val="en-GB"/>
+        </w:rPr>
+        <w:lastRenderedPageBreak/>
+        <w:t>The origin of the Demon</w:t>
+      </w:r>
+    </w:p>
+    <w:p>
+      <w:pPr>
+        <w:rPr>
+          <w:lang w:val="en-GB"/>
+        </w:rPr>
+      </w:pPr>
+      <w:r>
+        <w:rPr>
+          <w:lang w:val="en-GB"/>
+        </w:rPr>
+        <w:t>The demon world is a world that values power and strength over everything else. While that in itself is detrimental to the demon kind as a whole, it is a thought that has prevailed throughout the history of it’s kind.</w:t>
       </w:r>
     </w:p>
     <w:p>

</xml_diff>

<commit_message>
added a little bit to the origin of the demons
</commit_message>
<xml_diff>
--- a/Notes/Dark Poet.docx
+++ b/Notes/Dark Poet.docx
@@ -372,13 +372,25 @@
         <w:rPr>
           <w:lang w:val="en-GB"/>
         </w:rPr>
-        <w:t>The day the researchers came with a platoon of guards to protect them, they found the orphanage and told the caretakers that the orphanage was now under the control by the monarchs to find future prospects that can undergo the regiment to prepare for war. The caretakers did not allow this to happen and fought back against the decree for the sake of the children. The guards charged them with treason and struck down</w:t>
-      </w:r>
-      <w:r>
-        <w:rPr>
-          <w:lang w:val="en-GB"/>
-        </w:rPr>
-        <w:t xml:space="preserve"> and incapacitated</w:t>
+        <w:t xml:space="preserve">The day the researchers came with a platoon of guards to protect them, they found the orphanage and told the caretakers that the orphanage was now under the control by the monarchs to find future prospects that can undergo the regiment to prepare for war. The caretakers did not allow this to happen and fought back against the decree for the sake of the children. The guards charged them with treason </w:t>
+      </w:r>
+      <w:r>
+        <w:rPr>
+          <w:lang w:val="en-GB"/>
+        </w:rPr>
+        <w:t>striking down</w:t>
+      </w:r>
+      <w:r>
+        <w:rPr>
+          <w:lang w:val="en-GB"/>
+        </w:rPr>
+        <w:t xml:space="preserve"> and incapacitat</w:t>
+      </w:r>
+      <w:r>
+        <w:rPr>
+          <w:lang w:val="en-GB"/>
+        </w:rPr>
+        <w:t>ing</w:t>
       </w:r>
       <w:r>
         <w:rPr>
@@ -666,8 +678,136 @@
         <w:rPr>
           <w:lang w:val="en-GB"/>
         </w:rPr>
-        <w:t>The demon world is a world that values power and strength over everything else. While that in itself is detrimental to the demon kind as a whole, it is a thought that has prevailed throughout the history of it’s kind.</w:t>
-      </w:r>
+        <w:t xml:space="preserve">The demon world is a world that values power and strength over everything else. </w:t>
+      </w:r>
+      <w:r>
+        <w:rPr>
+          <w:lang w:val="en-GB"/>
+        </w:rPr>
+        <w:t>There are quite a few of them. For now we’ll rank them by the Japanese power scaled with letter. The food chain is as followed. From top to bottom:</w:t>
+      </w:r>
+    </w:p>
+    <w:p>
+      <w:pPr>
+        <w:rPr>
+          <w:lang w:val="en-GB"/>
+        </w:rPr>
+      </w:pPr>
+      <w:r>
+        <w:rPr>
+          <w:lang w:val="en-GB"/>
+        </w:rPr>
+        <w:t>SS – Rank: Supreme Demons (Secret Boss Level)</w:t>
+      </w:r>
+      <w:r>
+        <w:rPr>
+          <w:lang w:val="en-GB"/>
+        </w:rPr>
+        <w:br/>
+      </w:r>
+      <w:r>
+        <w:rPr>
+          <w:lang w:val="en-GB"/>
+        </w:rPr>
+        <w:t>S – Rank: Arch Demons (Ultra Class)</w:t>
+      </w:r>
+      <w:r>
+        <w:rPr>
+          <w:lang w:val="en-GB"/>
+        </w:rPr>
+        <w:t>(Boss Level)</w:t>
+      </w:r>
+      <w:r>
+        <w:rPr>
+          <w:lang w:val="en-GB"/>
+        </w:rPr>
+        <w:br/>
+        <w:t>A – Rank: Elite Demons</w:t>
+      </w:r>
+      <w:r>
+        <w:rPr>
+          <w:lang w:val="en-GB"/>
+        </w:rPr>
+        <w:t xml:space="preserve"> (Boss level)</w:t>
+      </w:r>
+      <w:r>
+        <w:rPr>
+          <w:lang w:val="en-GB"/>
+        </w:rPr>
+        <w:br/>
+        <w:t xml:space="preserve">B – Rank: </w:t>
+      </w:r>
+      <w:r>
+        <w:rPr>
+          <w:lang w:val="en-GB"/>
+        </w:rPr>
+        <w:t>High Demons</w:t>
+      </w:r>
+      <w:r>
+        <w:rPr>
+          <w:lang w:val="en-GB"/>
+        </w:rPr>
+        <w:br/>
+        <w:t>C – Rank:</w:t>
+      </w:r>
+      <w:r>
+        <w:rPr>
+          <w:lang w:val="en-GB"/>
+        </w:rPr>
+        <w:t xml:space="preserve"> Mid Demons</w:t>
+      </w:r>
+      <w:r>
+        <w:rPr>
+          <w:lang w:val="en-GB"/>
+        </w:rPr>
+        <w:br/>
+        <w:t>D – Rank:</w:t>
+      </w:r>
+      <w:r>
+        <w:rPr>
+          <w:lang w:val="en-GB"/>
+        </w:rPr>
+        <w:t xml:space="preserve"> Lower Demons</w:t>
+      </w:r>
+      <w:r>
+        <w:rPr>
+          <w:lang w:val="en-GB"/>
+        </w:rPr>
+        <w:br/>
+        <w:t>E – Rank:</w:t>
+      </w:r>
+      <w:r>
+        <w:rPr>
+          <w:lang w:val="en-GB"/>
+        </w:rPr>
+        <w:t xml:space="preserve"> Scrubs</w:t>
+      </w:r>
+    </w:p>
+    <w:p>
+      <w:pPr>
+        <w:rPr>
+          <w:lang w:val="en-GB"/>
+        </w:rPr>
+      </w:pPr>
+      <w:r>
+        <w:rPr>
+          <w:lang w:val="en-GB"/>
+        </w:rPr>
+        <w:t>The ranks are based on strength, speed, intelligence and credentials. And for the demons it’s a dog-eat-dog-world, where every demon has the chance to overthrow a higher ranked demon through trials of combat. A sense of caution is also practiced amongst them</w:t>
+      </w:r>
+      <w:r>
+        <w:rPr>
+          <w:lang w:val="en-GB"/>
+        </w:rPr>
+        <w:t>. A survival instinct, if you will. While allowed, most weaker demons will never try to usurp and overthrow the stronger ones. They say the gab between each class increases significantly depending on the class itself. The weaker ones are comfortable in their status if it means they can survive and thrive under their rule. However there are some with an ambition so great they are willing to bet their lives on the chance to gain the top seats.</w:t>
+      </w:r>
+    </w:p>
+    <w:p>
+      <w:pPr>
+        <w:rPr>
+          <w:lang w:val="en-GB"/>
+        </w:rPr>
+      </w:pPr>
     </w:p>
     <w:p>
       <w:pPr>

</xml_diff>

<commit_message>
Deleted the part about the Origin of the demon
</commit_message>
<xml_diff>
--- a/Notes/Dark Poet.docx
+++ b/Notes/Dark Poet.docx
@@ -538,7 +538,21 @@
         <w:rPr>
           <w:lang w:val="en-GB"/>
         </w:rPr>
-        <w:t xml:space="preserve"> of a way to ascend in power through a human conduit. While prideful and hateful of humans, the demon also hated his own kind due to decades of humiliations upon humiliations by his own kind. While he is now extremely powerful, even by his own kinds definition, it never managed to defeat the upper echelons of the demon hierarchy. With the prospect of not letting such a potential host die and it’s own desire of supremacy</w:t>
+        <w:t xml:space="preserve"> of a way to ascend in power through a human conduit. While prideful and hateful of humans, the demon also hated his own kind due to decades of humiliations upon humiliations by his own kind. While he is now extremely powerful, even by his own kinds definition, it never managed to defeat the upper echelons of the demon hierarchy. With the prospect of not letting such a potential host die and </w:t>
+      </w:r>
+      <w:proofErr w:type="spellStart"/>
+      <w:r>
+        <w:rPr>
+          <w:lang w:val="en-GB"/>
+        </w:rPr>
+        <w:t>it’s</w:t>
+      </w:r>
+      <w:proofErr w:type="spellEnd"/>
+      <w:r>
+        <w:rPr>
+          <w:lang w:val="en-GB"/>
+        </w:rPr>
+        <w:t xml:space="preserve"> own desire of supremacy</w:t>
       </w:r>
       <w:r>
         <w:rPr>
@@ -550,7 +564,21 @@
         <w:rPr>
           <w:lang w:val="en-GB"/>
         </w:rPr>
-        <w:t>. While the chance of such union being small, the hatred in it’s heart and mind completely resonated with the demon</w:t>
+        <w:t xml:space="preserve">. While the chance of such union being small, the hatred in </w:t>
+      </w:r>
+      <w:proofErr w:type="spellStart"/>
+      <w:r>
+        <w:rPr>
+          <w:lang w:val="en-GB"/>
+        </w:rPr>
+        <w:t>it’s</w:t>
+      </w:r>
+      <w:proofErr w:type="spellEnd"/>
+      <w:r>
+        <w:rPr>
+          <w:lang w:val="en-GB"/>
+        </w:rPr>
+        <w:t xml:space="preserve"> heart and mind completely resonated with the demon</w:t>
       </w:r>
       <w:r>
         <w:rPr>
@@ -666,140 +694,6 @@
         </w:rPr>
         <w:lastRenderedPageBreak/>
         <w:t>The origin of the Demon</w:t>
-      </w:r>
-    </w:p>
-    <w:p>
-      <w:pPr>
-        <w:rPr>
-          <w:lang w:val="en-GB"/>
-        </w:rPr>
-      </w:pPr>
-      <w:r>
-        <w:rPr>
-          <w:lang w:val="en-GB"/>
-        </w:rPr>
-        <w:t xml:space="preserve">The demon world is a world that values power and strength over everything else. </w:t>
-      </w:r>
-      <w:r>
-        <w:rPr>
-          <w:lang w:val="en-GB"/>
-        </w:rPr>
-        <w:t>There are quite a few of them. For now we’ll rank them by the Japanese power scaled with letter. The food chain is as followed. From top to bottom:</w:t>
-      </w:r>
-    </w:p>
-    <w:p>
-      <w:pPr>
-        <w:rPr>
-          <w:lang w:val="en-GB"/>
-        </w:rPr>
-      </w:pPr>
-      <w:r>
-        <w:rPr>
-          <w:lang w:val="en-GB"/>
-        </w:rPr>
-        <w:t>SS – Rank: Supreme Demons (Secret Boss Level)</w:t>
-      </w:r>
-      <w:r>
-        <w:rPr>
-          <w:lang w:val="en-GB"/>
-        </w:rPr>
-        <w:br/>
-      </w:r>
-      <w:r>
-        <w:rPr>
-          <w:lang w:val="en-GB"/>
-        </w:rPr>
-        <w:t>S – Rank: Arch Demons (Ultra Class)</w:t>
-      </w:r>
-      <w:r>
-        <w:rPr>
-          <w:lang w:val="en-GB"/>
-        </w:rPr>
-        <w:t>(Boss Level)</w:t>
-      </w:r>
-      <w:r>
-        <w:rPr>
-          <w:lang w:val="en-GB"/>
-        </w:rPr>
-        <w:br/>
-        <w:t>A – Rank: Elite Demons</w:t>
-      </w:r>
-      <w:r>
-        <w:rPr>
-          <w:lang w:val="en-GB"/>
-        </w:rPr>
-        <w:t xml:space="preserve"> (Boss level)</w:t>
-      </w:r>
-      <w:r>
-        <w:rPr>
-          <w:lang w:val="en-GB"/>
-        </w:rPr>
-        <w:br/>
-        <w:t xml:space="preserve">B – Rank: </w:t>
-      </w:r>
-      <w:r>
-        <w:rPr>
-          <w:lang w:val="en-GB"/>
-        </w:rPr>
-        <w:t>High Demons</w:t>
-      </w:r>
-      <w:r>
-        <w:rPr>
-          <w:lang w:val="en-GB"/>
-        </w:rPr>
-        <w:br/>
-        <w:t>C – Rank:</w:t>
-      </w:r>
-      <w:r>
-        <w:rPr>
-          <w:lang w:val="en-GB"/>
-        </w:rPr>
-        <w:t xml:space="preserve"> Mid Demons</w:t>
-      </w:r>
-      <w:r>
-        <w:rPr>
-          <w:lang w:val="en-GB"/>
-        </w:rPr>
-        <w:br/>
-        <w:t>D – Rank:</w:t>
-      </w:r>
-      <w:r>
-        <w:rPr>
-          <w:lang w:val="en-GB"/>
-        </w:rPr>
-        <w:t xml:space="preserve"> Lower Demons</w:t>
-      </w:r>
-      <w:r>
-        <w:rPr>
-          <w:lang w:val="en-GB"/>
-        </w:rPr>
-        <w:br/>
-        <w:t>E – Rank:</w:t>
-      </w:r>
-      <w:r>
-        <w:rPr>
-          <w:lang w:val="en-GB"/>
-        </w:rPr>
-        <w:t xml:space="preserve"> Scrubs</w:t>
-      </w:r>
-    </w:p>
-    <w:p>
-      <w:pPr>
-        <w:rPr>
-          <w:lang w:val="en-GB"/>
-        </w:rPr>
-      </w:pPr>
-      <w:r>
-        <w:rPr>
-          <w:lang w:val="en-GB"/>
-        </w:rPr>
-        <w:t>The ranks are based on strength, speed, intelligence and credentials. And for the demons it’s a dog-eat-dog-world, where every demon has the chance to overthrow a higher ranked demon through trials of combat. A sense of caution is also practiced amongst them</w:t>
-      </w:r>
-      <w:r>
-        <w:rPr>
-          <w:lang w:val="en-GB"/>
-        </w:rPr>
-        <w:t>. A survival instinct, if you will. While allowed, most weaker demons will never try to usurp and overthrow the stronger ones. They say the gab between each class increases significantly depending on the class itself. The weaker ones are comfortable in their status if it means they can survive and thrive under their rule. However there are some with an ambition so great they are willing to bet their lives on the chance to gain the top seats.</w:t>
       </w:r>
     </w:p>
     <w:p>

</xml_diff>